<commit_message>
Added final build for LD33
</commit_message>
<xml_diff>
--- a/Concepts/TODO.docx
+++ b/Concepts/TODO.docx
@@ -675,6 +675,526 @@
           <w:lang w:val="en-US"/>
         </w:rPr>
         <w:t>Could use Mouse1, Mouse2 and Mouse3</w:t>
+      </w:r>
+    </w:p>
+    <w:p>
+      <w:pPr>
+        <w:rPr>
+          <w:sz w:val="40"/>
+          <w:lang w:val="en-US"/>
+        </w:rPr>
+      </w:pPr>
+      <w:r>
+        <w:rPr>
+          <w:sz w:val="40"/>
+          <w:lang w:val="en-US"/>
+        </w:rPr>
+        <w:br w:type="page"/>
+      </w:r>
+    </w:p>
+    <w:p>
+      <w:pPr>
+        <w:pStyle w:val="ListParagraph"/>
+        <w:numPr>
+          <w:ilvl w:val="0"/>
+          <w:numId w:val="1"/>
+        </w:numPr>
+        <w:rPr>
+          <w:strike/>
+          <w:sz w:val="40"/>
+          <w:lang w:val="en-US"/>
+        </w:rPr>
+      </w:pPr>
+      <w:r>
+        <w:rPr>
+          <w:strike/>
+          <w:sz w:val="40"/>
+          <w:lang w:val="en-US"/>
+        </w:rPr>
+        <w:lastRenderedPageBreak/>
+        <w:t>Win Condition</w:t>
+      </w:r>
+    </w:p>
+    <w:p>
+      <w:pPr>
+        <w:pStyle w:val="ListParagraph"/>
+        <w:numPr>
+          <w:ilvl w:val="1"/>
+          <w:numId w:val="1"/>
+        </w:numPr>
+        <w:rPr>
+          <w:strike/>
+          <w:sz w:val="40"/>
+          <w:lang w:val="en-US"/>
+        </w:rPr>
+      </w:pPr>
+      <w:r>
+        <w:rPr>
+          <w:strike/>
+          <w:sz w:val="40"/>
+          <w:lang w:val="en-US"/>
+        </w:rPr>
+        <w:t>Survival?</w:t>
+      </w:r>
+    </w:p>
+    <w:p>
+      <w:pPr>
+        <w:pStyle w:val="ListParagraph"/>
+        <w:numPr>
+          <w:ilvl w:val="1"/>
+          <w:numId w:val="1"/>
+        </w:numPr>
+        <w:rPr>
+          <w:strike/>
+          <w:sz w:val="40"/>
+          <w:lang w:val="en-US"/>
+        </w:rPr>
+      </w:pPr>
+      <w:r>
+        <w:rPr>
+          <w:strike/>
+          <w:sz w:val="40"/>
+          <w:lang w:val="en-US"/>
+        </w:rPr>
+        <w:t>Reach lv.30?</w:t>
+      </w:r>
+    </w:p>
+    <w:p>
+      <w:pPr>
+        <w:pStyle w:val="ListParagraph"/>
+        <w:numPr>
+          <w:ilvl w:val="1"/>
+          <w:numId w:val="1"/>
+        </w:numPr>
+        <w:rPr>
+          <w:strike/>
+          <w:sz w:val="40"/>
+          <w:lang w:val="en-US"/>
+        </w:rPr>
+      </w:pPr>
+      <w:r>
+        <w:rPr>
+          <w:strike/>
+          <w:sz w:val="40"/>
+          <w:lang w:val="en-US"/>
+        </w:rPr>
+        <w:t>Both!?!</w:t>
+      </w:r>
+    </w:p>
+    <w:p>
+      <w:pPr>
+        <w:pStyle w:val="ListParagraph"/>
+        <w:numPr>
+          <w:ilvl w:val="0"/>
+          <w:numId w:val="1"/>
+        </w:numPr>
+        <w:rPr>
+          <w:strike/>
+          <w:sz w:val="40"/>
+          <w:lang w:val="en-US"/>
+        </w:rPr>
+      </w:pPr>
+      <w:r>
+        <w:rPr>
+          <w:strike/>
+          <w:sz w:val="40"/>
+          <w:lang w:val="en-US"/>
+        </w:rPr>
+        <w:t>Heal when killing civilians</w:t>
+      </w:r>
+    </w:p>
+    <w:p>
+      <w:pPr>
+        <w:pStyle w:val="ListParagraph"/>
+        <w:numPr>
+          <w:ilvl w:val="0"/>
+          <w:numId w:val="1"/>
+        </w:numPr>
+        <w:rPr>
+          <w:strike/>
+          <w:sz w:val="40"/>
+          <w:lang w:val="en-US"/>
+        </w:rPr>
+      </w:pPr>
+      <w:r>
+        <w:rPr>
+          <w:strike/>
+          <w:sz w:val="40"/>
+          <w:lang w:val="en-US"/>
+        </w:rPr>
+        <w:t>Scaling difficulty</w:t>
+      </w:r>
+    </w:p>
+    <w:p>
+      <w:pPr>
+        <w:pStyle w:val="ListParagraph"/>
+        <w:numPr>
+          <w:ilvl w:val="1"/>
+          <w:numId w:val="1"/>
+        </w:numPr>
+        <w:rPr>
+          <w:strike/>
+          <w:sz w:val="40"/>
+          <w:lang w:val="en-US"/>
+        </w:rPr>
+      </w:pPr>
+      <w:r>
+        <w:rPr>
+          <w:strike/>
+          <w:sz w:val="40"/>
+          <w:lang w:val="en-US"/>
+        </w:rPr>
+        <w:t>More health from civilians</w:t>
+      </w:r>
+    </w:p>
+    <w:p>
+      <w:pPr>
+        <w:pStyle w:val="ListParagraph"/>
+        <w:numPr>
+          <w:ilvl w:val="1"/>
+          <w:numId w:val="1"/>
+        </w:numPr>
+        <w:rPr>
+          <w:strike/>
+          <w:sz w:val="40"/>
+          <w:lang w:val="en-US"/>
+        </w:rPr>
+      </w:pPr>
+      <w:r>
+        <w:rPr>
+          <w:strike/>
+          <w:sz w:val="40"/>
+          <w:lang w:val="en-US"/>
+        </w:rPr>
+        <w:t>More enemies from level</w:t>
+      </w:r>
+      <w:r>
+        <w:rPr>
+          <w:strike/>
+          <w:sz w:val="40"/>
+          <w:lang w:val="en-US"/>
+        </w:rPr>
+        <w:t>s</w:t>
+      </w:r>
+    </w:p>
+    <w:p>
+      <w:pPr>
+        <w:pStyle w:val="ListParagraph"/>
+        <w:numPr>
+          <w:ilvl w:val="0"/>
+          <w:numId w:val="1"/>
+        </w:numPr>
+        <w:rPr>
+          <w:sz w:val="40"/>
+          <w:lang w:val="en-US"/>
+        </w:rPr>
+      </w:pPr>
+      <w:r>
+        <w:rPr>
+          <w:strike/>
+          <w:sz w:val="40"/>
+          <w:lang w:val="en-US"/>
+        </w:rPr>
+        <w:t>Actual health</w:t>
+      </w:r>
+      <w:r>
+        <w:rPr>
+          <w:strike/>
+          <w:sz w:val="40"/>
+          <w:lang w:val="en-US"/>
+        </w:rPr>
+        <w:t>, and death</w:t>
+      </w:r>
+    </w:p>
+    <w:p>
+      <w:pPr>
+        <w:pStyle w:val="ListParagraph"/>
+        <w:numPr>
+          <w:ilvl w:val="0"/>
+          <w:numId w:val="1"/>
+        </w:numPr>
+        <w:rPr>
+          <w:sz w:val="40"/>
+          <w:lang w:val="en-US"/>
+        </w:rPr>
+      </w:pPr>
+      <w:proofErr w:type="spellStart"/>
+      <w:r>
+        <w:rPr>
+          <w:sz w:val="40"/>
+          <w:lang w:val="en-US"/>
+        </w:rPr>
+        <w:t>Cutscene</w:t>
+      </w:r>
+      <w:proofErr w:type="spellEnd"/>
+      <w:r>
+        <w:rPr>
+          <w:sz w:val="40"/>
+          <w:lang w:val="en-US"/>
+        </w:rPr>
+        <w:t xml:space="preserve"> Animations</w:t>
+      </w:r>
+    </w:p>
+    <w:p>
+      <w:pPr>
+        <w:pStyle w:val="ListParagraph"/>
+        <w:numPr>
+          <w:ilvl w:val="1"/>
+          <w:numId w:val="1"/>
+        </w:numPr>
+        <w:rPr>
+          <w:strike/>
+          <w:sz w:val="40"/>
+          <w:lang w:val="en-US"/>
+        </w:rPr>
+      </w:pPr>
+      <w:r>
+        <w:rPr>
+          <w:strike/>
+          <w:sz w:val="40"/>
+          <w:lang w:val="en-US"/>
+        </w:rPr>
+        <w:t>Intro</w:t>
+      </w:r>
+    </w:p>
+    <w:p>
+      <w:pPr>
+        <w:pStyle w:val="ListParagraph"/>
+        <w:numPr>
+          <w:ilvl w:val="1"/>
+          <w:numId w:val="1"/>
+        </w:numPr>
+        <w:rPr>
+          <w:strike/>
+          <w:sz w:val="40"/>
+          <w:lang w:val="en-US"/>
+        </w:rPr>
+      </w:pPr>
+      <w:r>
+        <w:rPr>
+          <w:strike/>
+          <w:sz w:val="40"/>
+          <w:lang w:val="en-US"/>
+        </w:rPr>
+        <w:t>Death</w:t>
+      </w:r>
+    </w:p>
+    <w:p>
+      <w:pPr>
+        <w:pStyle w:val="ListParagraph"/>
+        <w:numPr>
+          <w:ilvl w:val="1"/>
+          <w:numId w:val="1"/>
+        </w:numPr>
+        <w:rPr>
+          <w:strike/>
+          <w:sz w:val="40"/>
+          <w:lang w:val="en-US"/>
+        </w:rPr>
+      </w:pPr>
+      <w:r>
+        <w:rPr>
+          <w:strike/>
+          <w:sz w:val="40"/>
+          <w:lang w:val="en-US"/>
+        </w:rPr>
+        <w:t>Win?</w:t>
+      </w:r>
+    </w:p>
+    <w:p>
+      <w:pPr>
+        <w:pStyle w:val="ListParagraph"/>
+        <w:numPr>
+          <w:ilvl w:val="0"/>
+          <w:numId w:val="1"/>
+        </w:numPr>
+        <w:rPr>
+          <w:strike/>
+          <w:sz w:val="40"/>
+          <w:lang w:val="en-US"/>
+        </w:rPr>
+      </w:pPr>
+      <w:r>
+        <w:rPr>
+          <w:strike/>
+          <w:sz w:val="40"/>
+          <w:lang w:val="en-US"/>
+        </w:rPr>
+        <w:t>Menu</w:t>
+      </w:r>
+    </w:p>
+    <w:p>
+      <w:pPr>
+        <w:pStyle w:val="ListParagraph"/>
+        <w:numPr>
+          <w:ilvl w:val="1"/>
+          <w:numId w:val="1"/>
+        </w:numPr>
+        <w:rPr>
+          <w:strike/>
+          <w:sz w:val="40"/>
+          <w:lang w:val="en-US"/>
+        </w:rPr>
+      </w:pPr>
+      <w:r>
+        <w:rPr>
+          <w:strike/>
+          <w:sz w:val="40"/>
+          <w:lang w:val="en-US"/>
+        </w:rPr>
+        <w:t>Possibly make it in game</w:t>
+      </w:r>
+    </w:p>
+    <w:p>
+      <w:pPr>
+        <w:pStyle w:val="ListParagraph"/>
+        <w:numPr>
+          <w:ilvl w:val="1"/>
+          <w:numId w:val="1"/>
+        </w:numPr>
+        <w:rPr>
+          <w:strike/>
+          <w:sz w:val="40"/>
+          <w:lang w:val="en-US"/>
+        </w:rPr>
+      </w:pPr>
+      <w:r>
+        <w:rPr>
+          <w:strike/>
+          <w:sz w:val="40"/>
+          <w:lang w:val="en-US"/>
+        </w:rPr>
+        <w:t>Explain controls somehow</w:t>
+      </w:r>
+    </w:p>
+    <w:p>
+      <w:pPr>
+        <w:pStyle w:val="ListParagraph"/>
+        <w:numPr>
+          <w:ilvl w:val="0"/>
+          <w:numId w:val="1"/>
+        </w:numPr>
+        <w:rPr>
+          <w:sz w:val="40"/>
+          <w:lang w:val="en-US"/>
+        </w:rPr>
+      </w:pPr>
+      <w:r>
+        <w:rPr>
+          <w:sz w:val="40"/>
+          <w:lang w:val="en-US"/>
+        </w:rPr>
+        <w:t>Options</w:t>
+      </w:r>
+    </w:p>
+    <w:p>
+      <w:pPr>
+        <w:pStyle w:val="ListParagraph"/>
+        <w:numPr>
+          <w:ilvl w:val="1"/>
+          <w:numId w:val="1"/>
+        </w:numPr>
+        <w:rPr>
+          <w:strike/>
+          <w:sz w:val="40"/>
+          <w:lang w:val="en-US"/>
+        </w:rPr>
+      </w:pPr>
+      <w:proofErr w:type="spellStart"/>
+      <w:r>
+        <w:rPr>
+          <w:strike/>
+          <w:sz w:val="40"/>
+          <w:lang w:val="en-US"/>
+        </w:rPr>
+        <w:t>Fullscreen</w:t>
+      </w:r>
+      <w:proofErr w:type="spellEnd"/>
+    </w:p>
+    <w:p>
+      <w:pPr>
+        <w:pStyle w:val="ListParagraph"/>
+        <w:numPr>
+          <w:ilvl w:val="1"/>
+          <w:numId w:val="1"/>
+        </w:numPr>
+        <w:rPr>
+          <w:strike/>
+          <w:sz w:val="40"/>
+          <w:lang w:val="en-US"/>
+        </w:rPr>
+      </w:pPr>
+      <w:r>
+        <w:rPr>
+          <w:strike/>
+          <w:sz w:val="40"/>
+          <w:lang w:val="en-US"/>
+        </w:rPr>
+        <w:t>Window resolutions?</w:t>
+      </w:r>
+    </w:p>
+    <w:p>
+      <w:pPr>
+        <w:pStyle w:val="ListParagraph"/>
+        <w:numPr>
+          <w:ilvl w:val="1"/>
+          <w:numId w:val="1"/>
+        </w:numPr>
+        <w:rPr>
+          <w:strike/>
+          <w:sz w:val="40"/>
+          <w:lang w:val="en-US"/>
+        </w:rPr>
+      </w:pPr>
+      <w:r>
+        <w:rPr>
+          <w:strike/>
+          <w:sz w:val="40"/>
+          <w:lang w:val="en-US"/>
+        </w:rPr>
+        <w:t>Audio sliders?</w:t>
+      </w:r>
+    </w:p>
+    <w:p>
+      <w:pPr>
+        <w:pStyle w:val="ListParagraph"/>
+        <w:numPr>
+          <w:ilvl w:val="0"/>
+          <w:numId w:val="1"/>
+        </w:numPr>
+        <w:rPr>
+          <w:strike/>
+          <w:sz w:val="40"/>
+          <w:lang w:val="en-US"/>
+        </w:rPr>
+      </w:pPr>
+      <w:r>
+        <w:rPr>
+          <w:strike/>
+          <w:sz w:val="40"/>
+          <w:lang w:val="en-US"/>
+        </w:rPr>
+        <w:t>SFX</w:t>
+      </w:r>
+    </w:p>
+    <w:p>
+      <w:pPr>
+        <w:pStyle w:val="ListParagraph"/>
+        <w:numPr>
+          <w:ilvl w:val="0"/>
+          <w:numId w:val="1"/>
+        </w:numPr>
+        <w:rPr>
+          <w:sz w:val="40"/>
+          <w:lang w:val="en-US"/>
+        </w:rPr>
+      </w:pPr>
+      <w:r>
+        <w:rPr>
+          <w:sz w:val="40"/>
+          <w:lang w:val="en-US"/>
+        </w:rPr>
+        <w:t>Music</w:t>
       </w:r>
     </w:p>
     <w:sectPr>
@@ -967,6 +1487,7 @@
   <w:style w:type="paragraph" w:default="1" w:styleId="Normal">
     <w:name w:val="Normal"/>
     <w:qFormat/>
+    <w:rsid w:val="00E777DC"/>
   </w:style>
   <w:style w:type="character" w:default="1" w:styleId="DefaultParagraphFont">
     <w:name w:val="Default Paragraph Font"/>
@@ -1330,4 +1851,16 @@
   <a:objectDefaults/>
   <a:extraClrSchemeLst/>
 </a:theme>
+</file>
+
+<file path=customXml/item1.xml><?xml version="1.0" encoding="utf-8"?>
+<b:Sources xmlns:b="http://schemas.openxmlformats.org/officeDocument/2006/bibliography" xmlns="http://schemas.openxmlformats.org/officeDocument/2006/bibliography" SelectedStyle="\APA.XSL" StyleName="APA"/>
+</file>
+
+<file path=customXml/itemProps1.xml><?xml version="1.0" encoding="utf-8"?>
+<ds:datastoreItem xmlns:ds="http://schemas.openxmlformats.org/officeDocument/2006/customXml" ds:itemID="{6F764BC0-17C6-42D2-8538-C58FBC6926FC}">
+  <ds:schemaRefs>
+    <ds:schemaRef ds:uri="http://schemas.openxmlformats.org/officeDocument/2006/bibliography"/>
+  </ds:schemaRefs>
+</ds:datastoreItem>
 </file>
</xml_diff>